<commit_message>
Listado de requisitos mas extenso. Parametros entre principal y notificaciones.
- Listado de requisitos mas extenso.
- Fuentes de envio de parametros entre principal y notificaciones.
</commit_message>
<xml_diff>
--- a/Documentacion/Estatus del Proyecto/Pendientes.docx
+++ b/Documentacion/Estatus del Proyecto/Pendientes.docx
@@ -3,19 +3,197 @@
 <w:document xmlns:wpc="http://schemas.microsoft.com/office/word/2010/wordprocessingCanvas" xmlns:mc="http://schemas.openxmlformats.org/markup-compatibility/2006" xmlns:o="urn:schemas-microsoft-com:office:office" xmlns:r="http://schemas.openxmlformats.org/officeDocument/2006/relationships" xmlns:m="http://schemas.openxmlformats.org/officeDocument/2006/math" xmlns:v="urn:schemas-microsoft-com:vml" xmlns:wp14="http://schemas.microsoft.com/office/word/2010/wordprocessingDrawing" xmlns:wp="http://schemas.openxmlformats.org/drawingml/2006/wordprocessingDrawing" xmlns:w10="urn:schemas-microsoft-com:office:word" xmlns:w="http://schemas.openxmlformats.org/wordprocessingml/2006/main" xmlns:w14="http://schemas.microsoft.com/office/word/2010/wordml" xmlns:w15="http://schemas.microsoft.com/office/word/2012/wordml" xmlns:wpg="http://schemas.microsoft.com/office/word/2010/wordprocessingGroup" xmlns:wpi="http://schemas.microsoft.com/office/word/2010/wordprocessingInk" xmlns:wne="http://schemas.microsoft.com/office/word/2006/wordml" xmlns:wps="http://schemas.microsoft.com/office/word/2010/wordprocessingShape" mc:Ignorable="w14 w15 wp14">
   <w:body>
     <w:p>
+      <w:pPr>
+        <w:rPr>
+          <w:b/>
+          <w:sz w:val="32"/>
+        </w:rPr>
+      </w:pPr>
       <w:r>
-        <w:t>Pendientes:</w:t>
+        <w:rPr>
+          <w:b/>
+          <w:sz w:val="32"/>
+        </w:rPr>
+        <w:t>Pendientes</w:t>
       </w:r>
     </w:p>
     <w:p>
+      <w:pPr>
+        <w:rPr>
+          <w:b/>
+        </w:rPr>
+      </w:pPr>
       <w:r>
-        <w:t xml:space="preserve">- </w:t>
+        <w:rPr>
+          <w:b/>
+        </w:rPr>
+        <w:t>General:</w:t>
+      </w:r>
+    </w:p>
+    <w:p>
+      <w:pPr>
+        <w:pStyle w:val="Prrafodelista"/>
+        <w:numPr>
+          <w:ilvl w:val="0"/>
+          <w:numId w:val="3"/>
+        </w:numPr>
+      </w:pPr>
+      <w:r>
+        <w:t xml:space="preserve">Agregar el nombre del equipo servidor para hacer la conexión </w:t>
+      </w:r>
+      <w:proofErr w:type="spellStart"/>
+      <w:r>
+        <w:t>sql</w:t>
+      </w:r>
+      <w:proofErr w:type="spellEnd"/>
+      <w:r>
+        <w:t xml:space="preserve">, ahorita está fija por código a </w:t>
       </w:r>
       <w:r>
-        <w:t>N</w:t>
+        <w:t>sys21alien03-pc creo.</w:t>
+      </w:r>
+      <w:bookmarkStart w:id="0" w:name="_GoBack"/>
+      <w:bookmarkEnd w:id="0"/>
+    </w:p>
+    <w:p>
+      <w:pPr>
+        <w:pStyle w:val="Prrafodelista"/>
+        <w:numPr>
+          <w:ilvl w:val="0"/>
+          <w:numId w:val="3"/>
+        </w:numPr>
+      </w:pPr>
+      <w:r>
+        <w:t>No debe cerrar completamente el sistema cuando le das al botón de salir, sino debe regresar al inicio.</w:t>
+      </w:r>
+    </w:p>
+    <w:p>
+      <w:pPr>
+        <w:pStyle w:val="Prrafodelista"/>
+        <w:numPr>
+          <w:ilvl w:val="0"/>
+          <w:numId w:val="3"/>
+        </w:numPr>
+      </w:pPr>
+      <w:r>
+        <w:t>Agregar botón de ayuda que contenga descripciones lo más detalladas posibles.</w:t>
+      </w:r>
+    </w:p>
+    <w:p/>
+    <w:p>
+      <w:pPr>
+        <w:rPr>
+          <w:b/>
+        </w:rPr>
+      </w:pPr>
+      <w:r>
+        <w:rPr>
+          <w:b/>
+        </w:rPr>
+        <w:t>Notificaciones:</w:t>
+      </w:r>
+    </w:p>
+    <w:p>
+      <w:pPr>
+        <w:pStyle w:val="Prrafodelista"/>
+        <w:numPr>
+          <w:ilvl w:val="0"/>
+          <w:numId w:val="4"/>
+        </w:numPr>
+      </w:pPr>
+      <w:r>
+        <w:t>Generar configuración para correo de usuarios.</w:t>
+      </w:r>
+    </w:p>
+    <w:p>
+      <w:pPr>
+        <w:pStyle w:val="Prrafodelista"/>
+        <w:numPr>
+          <w:ilvl w:val="0"/>
+          <w:numId w:val="4"/>
+        </w:numPr>
+      </w:pPr>
+      <w:r>
+        <w:t>Enviar correo.</w:t>
+      </w:r>
+    </w:p>
+    <w:p>
+      <w:pPr>
+        <w:pStyle w:val="Prrafodelista"/>
+        <w:numPr>
+          <w:ilvl w:val="0"/>
+          <w:numId w:val="4"/>
+        </w:numPr>
+      </w:pPr>
+      <w:r>
+        <w:t>Mostrar ventanas emergentes correspondientes únicamente al usuario que inició sesión.</w:t>
+      </w:r>
+    </w:p>
+    <w:p>
+      <w:pPr>
+        <w:pStyle w:val="Prrafodelista"/>
+        <w:numPr>
+          <w:ilvl w:val="0"/>
+          <w:numId w:val="4"/>
+        </w:numPr>
+      </w:pPr>
+    </w:p>
+    <w:p/>
+    <w:p>
+      <w:pPr>
+        <w:rPr>
+          <w:b/>
+        </w:rPr>
+      </w:pPr>
+      <w:r>
+        <w:rPr>
+          <w:b/>
+        </w:rPr>
+        <w:t>Catálogos</w:t>
       </w:r>
       <w:r>
-        <w:t>o</w:t>
+        <w:rPr>
+          <w:b/>
+        </w:rPr>
+        <w:t>:</w:t>
+      </w:r>
+    </w:p>
+    <w:p>
+      <w:pPr>
+        <w:pStyle w:val="Prrafodelista"/>
+        <w:numPr>
+          <w:ilvl w:val="0"/>
+          <w:numId w:val="8"/>
+        </w:numPr>
+      </w:pPr>
+      <w:r>
+        <w:t>Agregar los usuarios a un área, es decir, poder seleccionar y que aparezca el nombre, por ahora solo se le agrega el id.</w:t>
+      </w:r>
+    </w:p>
+    <w:p/>
+    <w:p>
+      <w:pPr>
+        <w:rPr>
+          <w:b/>
+        </w:rPr>
+      </w:pPr>
+      <w:r>
+        <w:rPr>
+          <w:b/>
+        </w:rPr>
+        <w:t>Actividades:</w:t>
+      </w:r>
+    </w:p>
+    <w:p>
+      <w:pPr>
+        <w:pStyle w:val="Prrafodelista"/>
+        <w:numPr>
+          <w:ilvl w:val="0"/>
+          <w:numId w:val="7"/>
+        </w:numPr>
+      </w:pPr>
+      <w:r>
+        <w:t>No</w:t>
       </w:r>
       <w:r>
         <w:t xml:space="preserve"> te debe dejar guardar una fecha de resolución a</w:t>
@@ -23,8 +201,6 @@
       <w:r>
         <w:t>nterior a la fecha de creación.</w:t>
       </w:r>
-      <w:bookmarkStart w:id="0" w:name="_GoBack"/>
-      <w:bookmarkEnd w:id="0"/>
     </w:p>
     <w:sectPr>
       <w:pgSz w:w="12240" w:h="15840"/>
@@ -34,6 +210,936 @@
     </w:sectPr>
   </w:body>
 </w:document>
+</file>
+
+<file path=word/numbering.xml><?xml version="1.0" encoding="utf-8"?>
+<w:numbering xmlns:wpc="http://schemas.microsoft.com/office/word/2010/wordprocessingCanvas" xmlns:mc="http://schemas.openxmlformats.org/markup-compatibility/2006" xmlns:o="urn:schemas-microsoft-com:office:office" xmlns:r="http://schemas.openxmlformats.org/officeDocument/2006/relationships" xmlns:m="http://schemas.openxmlformats.org/officeDocument/2006/math" xmlns:v="urn:schemas-microsoft-com:vml" xmlns:wp14="http://schemas.microsoft.com/office/word/2010/wordprocessingDrawing" xmlns:wp="http://schemas.openxmlformats.org/drawingml/2006/wordprocessingDrawing" xmlns:w10="urn:schemas-microsoft-com:office:word" xmlns:w="http://schemas.openxmlformats.org/wordprocessingml/2006/main" xmlns:w14="http://schemas.microsoft.com/office/word/2010/wordml" xmlns:w15="http://schemas.microsoft.com/office/word/2012/wordml" xmlns:wpg="http://schemas.microsoft.com/office/word/2010/wordprocessingGroup" xmlns:wpi="http://schemas.microsoft.com/office/word/2010/wordprocessingInk" xmlns:wne="http://schemas.microsoft.com/office/word/2006/wordml" xmlns:wps="http://schemas.microsoft.com/office/word/2010/wordprocessingShape" mc:Ignorable="w14 w15 wp14">
+  <w:abstractNum w:abstractNumId="0">
+    <w:nsid w:val="13E974F5"/>
+    <w:multiLevelType w:val="hybridMultilevel"/>
+    <w:tmpl w:val="540837B4"/>
+    <w:lvl w:ilvl="0" w:tplc="9776EFA0">
+      <w:numFmt w:val="bullet"/>
+      <w:lvlText w:val="-"/>
+      <w:lvlJc w:val="left"/>
+      <w:pPr>
+        <w:ind w:left="720" w:hanging="360"/>
+      </w:pPr>
+      <w:rPr>
+        <w:rFonts w:ascii="Calibri" w:eastAsiaTheme="minorHAnsi" w:hAnsi="Calibri" w:cstheme="minorBidi" w:hint="default"/>
+      </w:rPr>
+    </w:lvl>
+    <w:lvl w:ilvl="1" w:tplc="080A0003" w:tentative="1">
+      <w:start w:val="1"/>
+      <w:numFmt w:val="bullet"/>
+      <w:lvlText w:val="o"/>
+      <w:lvlJc w:val="left"/>
+      <w:pPr>
+        <w:ind w:left="1440" w:hanging="360"/>
+      </w:pPr>
+      <w:rPr>
+        <w:rFonts w:ascii="Courier New" w:hAnsi="Courier New" w:cs="Courier New" w:hint="default"/>
+      </w:rPr>
+    </w:lvl>
+    <w:lvl w:ilvl="2" w:tplc="080A0005" w:tentative="1">
+      <w:start w:val="1"/>
+      <w:numFmt w:val="bullet"/>
+      <w:lvlText w:val=""/>
+      <w:lvlJc w:val="left"/>
+      <w:pPr>
+        <w:ind w:left="2160" w:hanging="360"/>
+      </w:pPr>
+      <w:rPr>
+        <w:rFonts w:ascii="Wingdings" w:hAnsi="Wingdings" w:hint="default"/>
+      </w:rPr>
+    </w:lvl>
+    <w:lvl w:ilvl="3" w:tplc="080A0001" w:tentative="1">
+      <w:start w:val="1"/>
+      <w:numFmt w:val="bullet"/>
+      <w:lvlText w:val=""/>
+      <w:lvlJc w:val="left"/>
+      <w:pPr>
+        <w:ind w:left="2880" w:hanging="360"/>
+      </w:pPr>
+      <w:rPr>
+        <w:rFonts w:ascii="Symbol" w:hAnsi="Symbol" w:hint="default"/>
+      </w:rPr>
+    </w:lvl>
+    <w:lvl w:ilvl="4" w:tplc="080A0003" w:tentative="1">
+      <w:start w:val="1"/>
+      <w:numFmt w:val="bullet"/>
+      <w:lvlText w:val="o"/>
+      <w:lvlJc w:val="left"/>
+      <w:pPr>
+        <w:ind w:left="3600" w:hanging="360"/>
+      </w:pPr>
+      <w:rPr>
+        <w:rFonts w:ascii="Courier New" w:hAnsi="Courier New" w:cs="Courier New" w:hint="default"/>
+      </w:rPr>
+    </w:lvl>
+    <w:lvl w:ilvl="5" w:tplc="080A0005" w:tentative="1">
+      <w:start w:val="1"/>
+      <w:numFmt w:val="bullet"/>
+      <w:lvlText w:val=""/>
+      <w:lvlJc w:val="left"/>
+      <w:pPr>
+        <w:ind w:left="4320" w:hanging="360"/>
+      </w:pPr>
+      <w:rPr>
+        <w:rFonts w:ascii="Wingdings" w:hAnsi="Wingdings" w:hint="default"/>
+      </w:rPr>
+    </w:lvl>
+    <w:lvl w:ilvl="6" w:tplc="080A0001" w:tentative="1">
+      <w:start w:val="1"/>
+      <w:numFmt w:val="bullet"/>
+      <w:lvlText w:val=""/>
+      <w:lvlJc w:val="left"/>
+      <w:pPr>
+        <w:ind w:left="5040" w:hanging="360"/>
+      </w:pPr>
+      <w:rPr>
+        <w:rFonts w:ascii="Symbol" w:hAnsi="Symbol" w:hint="default"/>
+      </w:rPr>
+    </w:lvl>
+    <w:lvl w:ilvl="7" w:tplc="080A0003" w:tentative="1">
+      <w:start w:val="1"/>
+      <w:numFmt w:val="bullet"/>
+      <w:lvlText w:val="o"/>
+      <w:lvlJc w:val="left"/>
+      <w:pPr>
+        <w:ind w:left="5760" w:hanging="360"/>
+      </w:pPr>
+      <w:rPr>
+        <w:rFonts w:ascii="Courier New" w:hAnsi="Courier New" w:cs="Courier New" w:hint="default"/>
+      </w:rPr>
+    </w:lvl>
+    <w:lvl w:ilvl="8" w:tplc="080A0005" w:tentative="1">
+      <w:start w:val="1"/>
+      <w:numFmt w:val="bullet"/>
+      <w:lvlText w:val=""/>
+      <w:lvlJc w:val="left"/>
+      <w:pPr>
+        <w:ind w:left="6480" w:hanging="360"/>
+      </w:pPr>
+      <w:rPr>
+        <w:rFonts w:ascii="Wingdings" w:hAnsi="Wingdings" w:hint="default"/>
+      </w:rPr>
+    </w:lvl>
+  </w:abstractNum>
+  <w:abstractNum w:abstractNumId="1">
+    <w:nsid w:val="18E41A30"/>
+    <w:multiLevelType w:val="hybridMultilevel"/>
+    <w:tmpl w:val="9830D634"/>
+    <w:lvl w:ilvl="0" w:tplc="080A0001">
+      <w:start w:val="1"/>
+      <w:numFmt w:val="bullet"/>
+      <w:lvlText w:val=""/>
+      <w:lvlJc w:val="left"/>
+      <w:pPr>
+        <w:ind w:left="720" w:hanging="360"/>
+      </w:pPr>
+      <w:rPr>
+        <w:rFonts w:ascii="Symbol" w:hAnsi="Symbol" w:hint="default"/>
+      </w:rPr>
+    </w:lvl>
+    <w:lvl w:ilvl="1" w:tplc="080A0003" w:tentative="1">
+      <w:start w:val="1"/>
+      <w:numFmt w:val="bullet"/>
+      <w:lvlText w:val="o"/>
+      <w:lvlJc w:val="left"/>
+      <w:pPr>
+        <w:ind w:left="1440" w:hanging="360"/>
+      </w:pPr>
+      <w:rPr>
+        <w:rFonts w:ascii="Courier New" w:hAnsi="Courier New" w:cs="Courier New" w:hint="default"/>
+      </w:rPr>
+    </w:lvl>
+    <w:lvl w:ilvl="2" w:tplc="080A0005" w:tentative="1">
+      <w:start w:val="1"/>
+      <w:numFmt w:val="bullet"/>
+      <w:lvlText w:val=""/>
+      <w:lvlJc w:val="left"/>
+      <w:pPr>
+        <w:ind w:left="2160" w:hanging="360"/>
+      </w:pPr>
+      <w:rPr>
+        <w:rFonts w:ascii="Wingdings" w:hAnsi="Wingdings" w:hint="default"/>
+      </w:rPr>
+    </w:lvl>
+    <w:lvl w:ilvl="3" w:tplc="080A0001" w:tentative="1">
+      <w:start w:val="1"/>
+      <w:numFmt w:val="bullet"/>
+      <w:lvlText w:val=""/>
+      <w:lvlJc w:val="left"/>
+      <w:pPr>
+        <w:ind w:left="2880" w:hanging="360"/>
+      </w:pPr>
+      <w:rPr>
+        <w:rFonts w:ascii="Symbol" w:hAnsi="Symbol" w:hint="default"/>
+      </w:rPr>
+    </w:lvl>
+    <w:lvl w:ilvl="4" w:tplc="080A0003" w:tentative="1">
+      <w:start w:val="1"/>
+      <w:numFmt w:val="bullet"/>
+      <w:lvlText w:val="o"/>
+      <w:lvlJc w:val="left"/>
+      <w:pPr>
+        <w:ind w:left="3600" w:hanging="360"/>
+      </w:pPr>
+      <w:rPr>
+        <w:rFonts w:ascii="Courier New" w:hAnsi="Courier New" w:cs="Courier New" w:hint="default"/>
+      </w:rPr>
+    </w:lvl>
+    <w:lvl w:ilvl="5" w:tplc="080A0005" w:tentative="1">
+      <w:start w:val="1"/>
+      <w:numFmt w:val="bullet"/>
+      <w:lvlText w:val=""/>
+      <w:lvlJc w:val="left"/>
+      <w:pPr>
+        <w:ind w:left="4320" w:hanging="360"/>
+      </w:pPr>
+      <w:rPr>
+        <w:rFonts w:ascii="Wingdings" w:hAnsi="Wingdings" w:hint="default"/>
+      </w:rPr>
+    </w:lvl>
+    <w:lvl w:ilvl="6" w:tplc="080A0001" w:tentative="1">
+      <w:start w:val="1"/>
+      <w:numFmt w:val="bullet"/>
+      <w:lvlText w:val=""/>
+      <w:lvlJc w:val="left"/>
+      <w:pPr>
+        <w:ind w:left="5040" w:hanging="360"/>
+      </w:pPr>
+      <w:rPr>
+        <w:rFonts w:ascii="Symbol" w:hAnsi="Symbol" w:hint="default"/>
+      </w:rPr>
+    </w:lvl>
+    <w:lvl w:ilvl="7" w:tplc="080A0003" w:tentative="1">
+      <w:start w:val="1"/>
+      <w:numFmt w:val="bullet"/>
+      <w:lvlText w:val="o"/>
+      <w:lvlJc w:val="left"/>
+      <w:pPr>
+        <w:ind w:left="5760" w:hanging="360"/>
+      </w:pPr>
+      <w:rPr>
+        <w:rFonts w:ascii="Courier New" w:hAnsi="Courier New" w:cs="Courier New" w:hint="default"/>
+      </w:rPr>
+    </w:lvl>
+    <w:lvl w:ilvl="8" w:tplc="080A0005" w:tentative="1">
+      <w:start w:val="1"/>
+      <w:numFmt w:val="bullet"/>
+      <w:lvlText w:val=""/>
+      <w:lvlJc w:val="left"/>
+      <w:pPr>
+        <w:ind w:left="6480" w:hanging="360"/>
+      </w:pPr>
+      <w:rPr>
+        <w:rFonts w:ascii="Wingdings" w:hAnsi="Wingdings" w:hint="default"/>
+      </w:rPr>
+    </w:lvl>
+  </w:abstractNum>
+  <w:abstractNum w:abstractNumId="2">
+    <w:nsid w:val="1B861E8F"/>
+    <w:multiLevelType w:val="hybridMultilevel"/>
+    <w:tmpl w:val="FE8E17BE"/>
+    <w:lvl w:ilvl="0" w:tplc="080A0001">
+      <w:start w:val="1"/>
+      <w:numFmt w:val="bullet"/>
+      <w:lvlText w:val=""/>
+      <w:lvlJc w:val="left"/>
+      <w:pPr>
+        <w:ind w:left="720" w:hanging="360"/>
+      </w:pPr>
+      <w:rPr>
+        <w:rFonts w:ascii="Symbol" w:hAnsi="Symbol" w:hint="default"/>
+      </w:rPr>
+    </w:lvl>
+    <w:lvl w:ilvl="1" w:tplc="080A0003" w:tentative="1">
+      <w:start w:val="1"/>
+      <w:numFmt w:val="bullet"/>
+      <w:lvlText w:val="o"/>
+      <w:lvlJc w:val="left"/>
+      <w:pPr>
+        <w:ind w:left="1440" w:hanging="360"/>
+      </w:pPr>
+      <w:rPr>
+        <w:rFonts w:ascii="Courier New" w:hAnsi="Courier New" w:cs="Courier New" w:hint="default"/>
+      </w:rPr>
+    </w:lvl>
+    <w:lvl w:ilvl="2" w:tplc="080A0005" w:tentative="1">
+      <w:start w:val="1"/>
+      <w:numFmt w:val="bullet"/>
+      <w:lvlText w:val=""/>
+      <w:lvlJc w:val="left"/>
+      <w:pPr>
+        <w:ind w:left="2160" w:hanging="360"/>
+      </w:pPr>
+      <w:rPr>
+        <w:rFonts w:ascii="Wingdings" w:hAnsi="Wingdings" w:hint="default"/>
+      </w:rPr>
+    </w:lvl>
+    <w:lvl w:ilvl="3" w:tplc="080A0001" w:tentative="1">
+      <w:start w:val="1"/>
+      <w:numFmt w:val="bullet"/>
+      <w:lvlText w:val=""/>
+      <w:lvlJc w:val="left"/>
+      <w:pPr>
+        <w:ind w:left="2880" w:hanging="360"/>
+      </w:pPr>
+      <w:rPr>
+        <w:rFonts w:ascii="Symbol" w:hAnsi="Symbol" w:hint="default"/>
+      </w:rPr>
+    </w:lvl>
+    <w:lvl w:ilvl="4" w:tplc="080A0003" w:tentative="1">
+      <w:start w:val="1"/>
+      <w:numFmt w:val="bullet"/>
+      <w:lvlText w:val="o"/>
+      <w:lvlJc w:val="left"/>
+      <w:pPr>
+        <w:ind w:left="3600" w:hanging="360"/>
+      </w:pPr>
+      <w:rPr>
+        <w:rFonts w:ascii="Courier New" w:hAnsi="Courier New" w:cs="Courier New" w:hint="default"/>
+      </w:rPr>
+    </w:lvl>
+    <w:lvl w:ilvl="5" w:tplc="080A0005" w:tentative="1">
+      <w:start w:val="1"/>
+      <w:numFmt w:val="bullet"/>
+      <w:lvlText w:val=""/>
+      <w:lvlJc w:val="left"/>
+      <w:pPr>
+        <w:ind w:left="4320" w:hanging="360"/>
+      </w:pPr>
+      <w:rPr>
+        <w:rFonts w:ascii="Wingdings" w:hAnsi="Wingdings" w:hint="default"/>
+      </w:rPr>
+    </w:lvl>
+    <w:lvl w:ilvl="6" w:tplc="080A0001" w:tentative="1">
+      <w:start w:val="1"/>
+      <w:numFmt w:val="bullet"/>
+      <w:lvlText w:val=""/>
+      <w:lvlJc w:val="left"/>
+      <w:pPr>
+        <w:ind w:left="5040" w:hanging="360"/>
+      </w:pPr>
+      <w:rPr>
+        <w:rFonts w:ascii="Symbol" w:hAnsi="Symbol" w:hint="default"/>
+      </w:rPr>
+    </w:lvl>
+    <w:lvl w:ilvl="7" w:tplc="080A0003" w:tentative="1">
+      <w:start w:val="1"/>
+      <w:numFmt w:val="bullet"/>
+      <w:lvlText w:val="o"/>
+      <w:lvlJc w:val="left"/>
+      <w:pPr>
+        <w:ind w:left="5760" w:hanging="360"/>
+      </w:pPr>
+      <w:rPr>
+        <w:rFonts w:ascii="Courier New" w:hAnsi="Courier New" w:cs="Courier New" w:hint="default"/>
+      </w:rPr>
+    </w:lvl>
+    <w:lvl w:ilvl="8" w:tplc="080A0005" w:tentative="1">
+      <w:start w:val="1"/>
+      <w:numFmt w:val="bullet"/>
+      <w:lvlText w:val=""/>
+      <w:lvlJc w:val="left"/>
+      <w:pPr>
+        <w:ind w:left="6480" w:hanging="360"/>
+      </w:pPr>
+      <w:rPr>
+        <w:rFonts w:ascii="Wingdings" w:hAnsi="Wingdings" w:hint="default"/>
+      </w:rPr>
+    </w:lvl>
+  </w:abstractNum>
+  <w:abstractNum w:abstractNumId="3">
+    <w:nsid w:val="25B247E8"/>
+    <w:multiLevelType w:val="hybridMultilevel"/>
+    <w:tmpl w:val="C548131C"/>
+    <w:lvl w:ilvl="0" w:tplc="1B68BD38">
+      <w:numFmt w:val="bullet"/>
+      <w:lvlText w:val="-"/>
+      <w:lvlJc w:val="left"/>
+      <w:pPr>
+        <w:ind w:left="720" w:hanging="360"/>
+      </w:pPr>
+      <w:rPr>
+        <w:rFonts w:ascii="Calibri" w:eastAsiaTheme="minorHAnsi" w:hAnsi="Calibri" w:cstheme="minorBidi" w:hint="default"/>
+      </w:rPr>
+    </w:lvl>
+    <w:lvl w:ilvl="1" w:tplc="080A0003" w:tentative="1">
+      <w:start w:val="1"/>
+      <w:numFmt w:val="bullet"/>
+      <w:lvlText w:val="o"/>
+      <w:lvlJc w:val="left"/>
+      <w:pPr>
+        <w:ind w:left="1440" w:hanging="360"/>
+      </w:pPr>
+      <w:rPr>
+        <w:rFonts w:ascii="Courier New" w:hAnsi="Courier New" w:cs="Courier New" w:hint="default"/>
+      </w:rPr>
+    </w:lvl>
+    <w:lvl w:ilvl="2" w:tplc="080A0005" w:tentative="1">
+      <w:start w:val="1"/>
+      <w:numFmt w:val="bullet"/>
+      <w:lvlText w:val=""/>
+      <w:lvlJc w:val="left"/>
+      <w:pPr>
+        <w:ind w:left="2160" w:hanging="360"/>
+      </w:pPr>
+      <w:rPr>
+        <w:rFonts w:ascii="Wingdings" w:hAnsi="Wingdings" w:hint="default"/>
+      </w:rPr>
+    </w:lvl>
+    <w:lvl w:ilvl="3" w:tplc="080A0001" w:tentative="1">
+      <w:start w:val="1"/>
+      <w:numFmt w:val="bullet"/>
+      <w:lvlText w:val=""/>
+      <w:lvlJc w:val="left"/>
+      <w:pPr>
+        <w:ind w:left="2880" w:hanging="360"/>
+      </w:pPr>
+      <w:rPr>
+        <w:rFonts w:ascii="Symbol" w:hAnsi="Symbol" w:hint="default"/>
+      </w:rPr>
+    </w:lvl>
+    <w:lvl w:ilvl="4" w:tplc="080A0003" w:tentative="1">
+      <w:start w:val="1"/>
+      <w:numFmt w:val="bullet"/>
+      <w:lvlText w:val="o"/>
+      <w:lvlJc w:val="left"/>
+      <w:pPr>
+        <w:ind w:left="3600" w:hanging="360"/>
+      </w:pPr>
+      <w:rPr>
+        <w:rFonts w:ascii="Courier New" w:hAnsi="Courier New" w:cs="Courier New" w:hint="default"/>
+      </w:rPr>
+    </w:lvl>
+    <w:lvl w:ilvl="5" w:tplc="080A0005" w:tentative="1">
+      <w:start w:val="1"/>
+      <w:numFmt w:val="bullet"/>
+      <w:lvlText w:val=""/>
+      <w:lvlJc w:val="left"/>
+      <w:pPr>
+        <w:ind w:left="4320" w:hanging="360"/>
+      </w:pPr>
+      <w:rPr>
+        <w:rFonts w:ascii="Wingdings" w:hAnsi="Wingdings" w:hint="default"/>
+      </w:rPr>
+    </w:lvl>
+    <w:lvl w:ilvl="6" w:tplc="080A0001" w:tentative="1">
+      <w:start w:val="1"/>
+      <w:numFmt w:val="bullet"/>
+      <w:lvlText w:val=""/>
+      <w:lvlJc w:val="left"/>
+      <w:pPr>
+        <w:ind w:left="5040" w:hanging="360"/>
+      </w:pPr>
+      <w:rPr>
+        <w:rFonts w:ascii="Symbol" w:hAnsi="Symbol" w:hint="default"/>
+      </w:rPr>
+    </w:lvl>
+    <w:lvl w:ilvl="7" w:tplc="080A0003" w:tentative="1">
+      <w:start w:val="1"/>
+      <w:numFmt w:val="bullet"/>
+      <w:lvlText w:val="o"/>
+      <w:lvlJc w:val="left"/>
+      <w:pPr>
+        <w:ind w:left="5760" w:hanging="360"/>
+      </w:pPr>
+      <w:rPr>
+        <w:rFonts w:ascii="Courier New" w:hAnsi="Courier New" w:cs="Courier New" w:hint="default"/>
+      </w:rPr>
+    </w:lvl>
+    <w:lvl w:ilvl="8" w:tplc="080A0005" w:tentative="1">
+      <w:start w:val="1"/>
+      <w:numFmt w:val="bullet"/>
+      <w:lvlText w:val=""/>
+      <w:lvlJc w:val="left"/>
+      <w:pPr>
+        <w:ind w:left="6480" w:hanging="360"/>
+      </w:pPr>
+      <w:rPr>
+        <w:rFonts w:ascii="Wingdings" w:hAnsi="Wingdings" w:hint="default"/>
+      </w:rPr>
+    </w:lvl>
+  </w:abstractNum>
+  <w:abstractNum w:abstractNumId="4">
+    <w:nsid w:val="2B017143"/>
+    <w:multiLevelType w:val="hybridMultilevel"/>
+    <w:tmpl w:val="B298FF1E"/>
+    <w:lvl w:ilvl="0" w:tplc="080A0001">
+      <w:start w:val="1"/>
+      <w:numFmt w:val="bullet"/>
+      <w:lvlText w:val=""/>
+      <w:lvlJc w:val="left"/>
+      <w:pPr>
+        <w:ind w:left="720" w:hanging="360"/>
+      </w:pPr>
+      <w:rPr>
+        <w:rFonts w:ascii="Symbol" w:hAnsi="Symbol" w:hint="default"/>
+      </w:rPr>
+    </w:lvl>
+    <w:lvl w:ilvl="1" w:tplc="080A0003" w:tentative="1">
+      <w:start w:val="1"/>
+      <w:numFmt w:val="bullet"/>
+      <w:lvlText w:val="o"/>
+      <w:lvlJc w:val="left"/>
+      <w:pPr>
+        <w:ind w:left="1440" w:hanging="360"/>
+      </w:pPr>
+      <w:rPr>
+        <w:rFonts w:ascii="Courier New" w:hAnsi="Courier New" w:cs="Courier New" w:hint="default"/>
+      </w:rPr>
+    </w:lvl>
+    <w:lvl w:ilvl="2" w:tplc="080A0005" w:tentative="1">
+      <w:start w:val="1"/>
+      <w:numFmt w:val="bullet"/>
+      <w:lvlText w:val=""/>
+      <w:lvlJc w:val="left"/>
+      <w:pPr>
+        <w:ind w:left="2160" w:hanging="360"/>
+      </w:pPr>
+      <w:rPr>
+        <w:rFonts w:ascii="Wingdings" w:hAnsi="Wingdings" w:hint="default"/>
+      </w:rPr>
+    </w:lvl>
+    <w:lvl w:ilvl="3" w:tplc="080A0001" w:tentative="1">
+      <w:start w:val="1"/>
+      <w:numFmt w:val="bullet"/>
+      <w:lvlText w:val=""/>
+      <w:lvlJc w:val="left"/>
+      <w:pPr>
+        <w:ind w:left="2880" w:hanging="360"/>
+      </w:pPr>
+      <w:rPr>
+        <w:rFonts w:ascii="Symbol" w:hAnsi="Symbol" w:hint="default"/>
+      </w:rPr>
+    </w:lvl>
+    <w:lvl w:ilvl="4" w:tplc="080A0003" w:tentative="1">
+      <w:start w:val="1"/>
+      <w:numFmt w:val="bullet"/>
+      <w:lvlText w:val="o"/>
+      <w:lvlJc w:val="left"/>
+      <w:pPr>
+        <w:ind w:left="3600" w:hanging="360"/>
+      </w:pPr>
+      <w:rPr>
+        <w:rFonts w:ascii="Courier New" w:hAnsi="Courier New" w:cs="Courier New" w:hint="default"/>
+      </w:rPr>
+    </w:lvl>
+    <w:lvl w:ilvl="5" w:tplc="080A0005" w:tentative="1">
+      <w:start w:val="1"/>
+      <w:numFmt w:val="bullet"/>
+      <w:lvlText w:val=""/>
+      <w:lvlJc w:val="left"/>
+      <w:pPr>
+        <w:ind w:left="4320" w:hanging="360"/>
+      </w:pPr>
+      <w:rPr>
+        <w:rFonts w:ascii="Wingdings" w:hAnsi="Wingdings" w:hint="default"/>
+      </w:rPr>
+    </w:lvl>
+    <w:lvl w:ilvl="6" w:tplc="080A0001" w:tentative="1">
+      <w:start w:val="1"/>
+      <w:numFmt w:val="bullet"/>
+      <w:lvlText w:val=""/>
+      <w:lvlJc w:val="left"/>
+      <w:pPr>
+        <w:ind w:left="5040" w:hanging="360"/>
+      </w:pPr>
+      <w:rPr>
+        <w:rFonts w:ascii="Symbol" w:hAnsi="Symbol" w:hint="default"/>
+      </w:rPr>
+    </w:lvl>
+    <w:lvl w:ilvl="7" w:tplc="080A0003" w:tentative="1">
+      <w:start w:val="1"/>
+      <w:numFmt w:val="bullet"/>
+      <w:lvlText w:val="o"/>
+      <w:lvlJc w:val="left"/>
+      <w:pPr>
+        <w:ind w:left="5760" w:hanging="360"/>
+      </w:pPr>
+      <w:rPr>
+        <w:rFonts w:ascii="Courier New" w:hAnsi="Courier New" w:cs="Courier New" w:hint="default"/>
+      </w:rPr>
+    </w:lvl>
+    <w:lvl w:ilvl="8" w:tplc="080A0005" w:tentative="1">
+      <w:start w:val="1"/>
+      <w:numFmt w:val="bullet"/>
+      <w:lvlText w:val=""/>
+      <w:lvlJc w:val="left"/>
+      <w:pPr>
+        <w:ind w:left="6480" w:hanging="360"/>
+      </w:pPr>
+      <w:rPr>
+        <w:rFonts w:ascii="Wingdings" w:hAnsi="Wingdings" w:hint="default"/>
+      </w:rPr>
+    </w:lvl>
+  </w:abstractNum>
+  <w:abstractNum w:abstractNumId="5">
+    <w:nsid w:val="2C8A5751"/>
+    <w:multiLevelType w:val="hybridMultilevel"/>
+    <w:tmpl w:val="1BEEED64"/>
+    <w:lvl w:ilvl="0" w:tplc="080A0001">
+      <w:start w:val="1"/>
+      <w:numFmt w:val="bullet"/>
+      <w:lvlText w:val=""/>
+      <w:lvlJc w:val="left"/>
+      <w:pPr>
+        <w:ind w:left="720" w:hanging="360"/>
+      </w:pPr>
+      <w:rPr>
+        <w:rFonts w:ascii="Symbol" w:hAnsi="Symbol" w:hint="default"/>
+      </w:rPr>
+    </w:lvl>
+    <w:lvl w:ilvl="1" w:tplc="080A0003" w:tentative="1">
+      <w:start w:val="1"/>
+      <w:numFmt w:val="bullet"/>
+      <w:lvlText w:val="o"/>
+      <w:lvlJc w:val="left"/>
+      <w:pPr>
+        <w:ind w:left="1440" w:hanging="360"/>
+      </w:pPr>
+      <w:rPr>
+        <w:rFonts w:ascii="Courier New" w:hAnsi="Courier New" w:cs="Courier New" w:hint="default"/>
+      </w:rPr>
+    </w:lvl>
+    <w:lvl w:ilvl="2" w:tplc="080A0005" w:tentative="1">
+      <w:start w:val="1"/>
+      <w:numFmt w:val="bullet"/>
+      <w:lvlText w:val=""/>
+      <w:lvlJc w:val="left"/>
+      <w:pPr>
+        <w:ind w:left="2160" w:hanging="360"/>
+      </w:pPr>
+      <w:rPr>
+        <w:rFonts w:ascii="Wingdings" w:hAnsi="Wingdings" w:hint="default"/>
+      </w:rPr>
+    </w:lvl>
+    <w:lvl w:ilvl="3" w:tplc="080A0001" w:tentative="1">
+      <w:start w:val="1"/>
+      <w:numFmt w:val="bullet"/>
+      <w:lvlText w:val=""/>
+      <w:lvlJc w:val="left"/>
+      <w:pPr>
+        <w:ind w:left="2880" w:hanging="360"/>
+      </w:pPr>
+      <w:rPr>
+        <w:rFonts w:ascii="Symbol" w:hAnsi="Symbol" w:hint="default"/>
+      </w:rPr>
+    </w:lvl>
+    <w:lvl w:ilvl="4" w:tplc="080A0003" w:tentative="1">
+      <w:start w:val="1"/>
+      <w:numFmt w:val="bullet"/>
+      <w:lvlText w:val="o"/>
+      <w:lvlJc w:val="left"/>
+      <w:pPr>
+        <w:ind w:left="3600" w:hanging="360"/>
+      </w:pPr>
+      <w:rPr>
+        <w:rFonts w:ascii="Courier New" w:hAnsi="Courier New" w:cs="Courier New" w:hint="default"/>
+      </w:rPr>
+    </w:lvl>
+    <w:lvl w:ilvl="5" w:tplc="080A0005" w:tentative="1">
+      <w:start w:val="1"/>
+      <w:numFmt w:val="bullet"/>
+      <w:lvlText w:val=""/>
+      <w:lvlJc w:val="left"/>
+      <w:pPr>
+        <w:ind w:left="4320" w:hanging="360"/>
+      </w:pPr>
+      <w:rPr>
+        <w:rFonts w:ascii="Wingdings" w:hAnsi="Wingdings" w:hint="default"/>
+      </w:rPr>
+    </w:lvl>
+    <w:lvl w:ilvl="6" w:tplc="080A0001" w:tentative="1">
+      <w:start w:val="1"/>
+      <w:numFmt w:val="bullet"/>
+      <w:lvlText w:val=""/>
+      <w:lvlJc w:val="left"/>
+      <w:pPr>
+        <w:ind w:left="5040" w:hanging="360"/>
+      </w:pPr>
+      <w:rPr>
+        <w:rFonts w:ascii="Symbol" w:hAnsi="Symbol" w:hint="default"/>
+      </w:rPr>
+    </w:lvl>
+    <w:lvl w:ilvl="7" w:tplc="080A0003" w:tentative="1">
+      <w:start w:val="1"/>
+      <w:numFmt w:val="bullet"/>
+      <w:lvlText w:val="o"/>
+      <w:lvlJc w:val="left"/>
+      <w:pPr>
+        <w:ind w:left="5760" w:hanging="360"/>
+      </w:pPr>
+      <w:rPr>
+        <w:rFonts w:ascii="Courier New" w:hAnsi="Courier New" w:cs="Courier New" w:hint="default"/>
+      </w:rPr>
+    </w:lvl>
+    <w:lvl w:ilvl="8" w:tplc="080A0005" w:tentative="1">
+      <w:start w:val="1"/>
+      <w:numFmt w:val="bullet"/>
+      <w:lvlText w:val=""/>
+      <w:lvlJc w:val="left"/>
+      <w:pPr>
+        <w:ind w:left="6480" w:hanging="360"/>
+      </w:pPr>
+      <w:rPr>
+        <w:rFonts w:ascii="Wingdings" w:hAnsi="Wingdings" w:hint="default"/>
+      </w:rPr>
+    </w:lvl>
+  </w:abstractNum>
+  <w:abstractNum w:abstractNumId="6">
+    <w:nsid w:val="34F67125"/>
+    <w:multiLevelType w:val="hybridMultilevel"/>
+    <w:tmpl w:val="D3388742"/>
+    <w:lvl w:ilvl="0" w:tplc="251060B8">
+      <w:numFmt w:val="bullet"/>
+      <w:lvlText w:val="-"/>
+      <w:lvlJc w:val="left"/>
+      <w:pPr>
+        <w:ind w:left="720" w:hanging="360"/>
+      </w:pPr>
+      <w:rPr>
+        <w:rFonts w:ascii="Calibri" w:eastAsiaTheme="minorHAnsi" w:hAnsi="Calibri" w:cstheme="minorBidi" w:hint="default"/>
+      </w:rPr>
+    </w:lvl>
+    <w:lvl w:ilvl="1" w:tplc="080A0003" w:tentative="1">
+      <w:start w:val="1"/>
+      <w:numFmt w:val="bullet"/>
+      <w:lvlText w:val="o"/>
+      <w:lvlJc w:val="left"/>
+      <w:pPr>
+        <w:ind w:left="1440" w:hanging="360"/>
+      </w:pPr>
+      <w:rPr>
+        <w:rFonts w:ascii="Courier New" w:hAnsi="Courier New" w:cs="Courier New" w:hint="default"/>
+      </w:rPr>
+    </w:lvl>
+    <w:lvl w:ilvl="2" w:tplc="080A0005" w:tentative="1">
+      <w:start w:val="1"/>
+      <w:numFmt w:val="bullet"/>
+      <w:lvlText w:val=""/>
+      <w:lvlJc w:val="left"/>
+      <w:pPr>
+        <w:ind w:left="2160" w:hanging="360"/>
+      </w:pPr>
+      <w:rPr>
+        <w:rFonts w:ascii="Wingdings" w:hAnsi="Wingdings" w:hint="default"/>
+      </w:rPr>
+    </w:lvl>
+    <w:lvl w:ilvl="3" w:tplc="080A0001" w:tentative="1">
+      <w:start w:val="1"/>
+      <w:numFmt w:val="bullet"/>
+      <w:lvlText w:val=""/>
+      <w:lvlJc w:val="left"/>
+      <w:pPr>
+        <w:ind w:left="2880" w:hanging="360"/>
+      </w:pPr>
+      <w:rPr>
+        <w:rFonts w:ascii="Symbol" w:hAnsi="Symbol" w:hint="default"/>
+      </w:rPr>
+    </w:lvl>
+    <w:lvl w:ilvl="4" w:tplc="080A0003" w:tentative="1">
+      <w:start w:val="1"/>
+      <w:numFmt w:val="bullet"/>
+      <w:lvlText w:val="o"/>
+      <w:lvlJc w:val="left"/>
+      <w:pPr>
+        <w:ind w:left="3600" w:hanging="360"/>
+      </w:pPr>
+      <w:rPr>
+        <w:rFonts w:ascii="Courier New" w:hAnsi="Courier New" w:cs="Courier New" w:hint="default"/>
+      </w:rPr>
+    </w:lvl>
+    <w:lvl w:ilvl="5" w:tplc="080A0005" w:tentative="1">
+      <w:start w:val="1"/>
+      <w:numFmt w:val="bullet"/>
+      <w:lvlText w:val=""/>
+      <w:lvlJc w:val="left"/>
+      <w:pPr>
+        <w:ind w:left="4320" w:hanging="360"/>
+      </w:pPr>
+      <w:rPr>
+        <w:rFonts w:ascii="Wingdings" w:hAnsi="Wingdings" w:hint="default"/>
+      </w:rPr>
+    </w:lvl>
+    <w:lvl w:ilvl="6" w:tplc="080A0001" w:tentative="1">
+      <w:start w:val="1"/>
+      <w:numFmt w:val="bullet"/>
+      <w:lvlText w:val=""/>
+      <w:lvlJc w:val="left"/>
+      <w:pPr>
+        <w:ind w:left="5040" w:hanging="360"/>
+      </w:pPr>
+      <w:rPr>
+        <w:rFonts w:ascii="Symbol" w:hAnsi="Symbol" w:hint="default"/>
+      </w:rPr>
+    </w:lvl>
+    <w:lvl w:ilvl="7" w:tplc="080A0003" w:tentative="1">
+      <w:start w:val="1"/>
+      <w:numFmt w:val="bullet"/>
+      <w:lvlText w:val="o"/>
+      <w:lvlJc w:val="left"/>
+      <w:pPr>
+        <w:ind w:left="5760" w:hanging="360"/>
+      </w:pPr>
+      <w:rPr>
+        <w:rFonts w:ascii="Courier New" w:hAnsi="Courier New" w:cs="Courier New" w:hint="default"/>
+      </w:rPr>
+    </w:lvl>
+    <w:lvl w:ilvl="8" w:tplc="080A0005" w:tentative="1">
+      <w:start w:val="1"/>
+      <w:numFmt w:val="bullet"/>
+      <w:lvlText w:val=""/>
+      <w:lvlJc w:val="left"/>
+      <w:pPr>
+        <w:ind w:left="6480" w:hanging="360"/>
+      </w:pPr>
+      <w:rPr>
+        <w:rFonts w:ascii="Wingdings" w:hAnsi="Wingdings" w:hint="default"/>
+      </w:rPr>
+    </w:lvl>
+  </w:abstractNum>
+  <w:abstractNum w:abstractNumId="7">
+    <w:nsid w:val="7AE62AA8"/>
+    <w:multiLevelType w:val="hybridMultilevel"/>
+    <w:tmpl w:val="3A2628B2"/>
+    <w:lvl w:ilvl="0" w:tplc="080A0001">
+      <w:start w:val="1"/>
+      <w:numFmt w:val="bullet"/>
+      <w:lvlText w:val=""/>
+      <w:lvlJc w:val="left"/>
+      <w:pPr>
+        <w:ind w:left="720" w:hanging="360"/>
+      </w:pPr>
+      <w:rPr>
+        <w:rFonts w:ascii="Symbol" w:hAnsi="Symbol" w:hint="default"/>
+      </w:rPr>
+    </w:lvl>
+    <w:lvl w:ilvl="1" w:tplc="080A0003" w:tentative="1">
+      <w:start w:val="1"/>
+      <w:numFmt w:val="bullet"/>
+      <w:lvlText w:val="o"/>
+      <w:lvlJc w:val="left"/>
+      <w:pPr>
+        <w:ind w:left="1440" w:hanging="360"/>
+      </w:pPr>
+      <w:rPr>
+        <w:rFonts w:ascii="Courier New" w:hAnsi="Courier New" w:cs="Courier New" w:hint="default"/>
+      </w:rPr>
+    </w:lvl>
+    <w:lvl w:ilvl="2" w:tplc="080A0005" w:tentative="1">
+      <w:start w:val="1"/>
+      <w:numFmt w:val="bullet"/>
+      <w:lvlText w:val=""/>
+      <w:lvlJc w:val="left"/>
+      <w:pPr>
+        <w:ind w:left="2160" w:hanging="360"/>
+      </w:pPr>
+      <w:rPr>
+        <w:rFonts w:ascii="Wingdings" w:hAnsi="Wingdings" w:hint="default"/>
+      </w:rPr>
+    </w:lvl>
+    <w:lvl w:ilvl="3" w:tplc="080A0001" w:tentative="1">
+      <w:start w:val="1"/>
+      <w:numFmt w:val="bullet"/>
+      <w:lvlText w:val=""/>
+      <w:lvlJc w:val="left"/>
+      <w:pPr>
+        <w:ind w:left="2880" w:hanging="360"/>
+      </w:pPr>
+      <w:rPr>
+        <w:rFonts w:ascii="Symbol" w:hAnsi="Symbol" w:hint="default"/>
+      </w:rPr>
+    </w:lvl>
+    <w:lvl w:ilvl="4" w:tplc="080A0003" w:tentative="1">
+      <w:start w:val="1"/>
+      <w:numFmt w:val="bullet"/>
+      <w:lvlText w:val="o"/>
+      <w:lvlJc w:val="left"/>
+      <w:pPr>
+        <w:ind w:left="3600" w:hanging="360"/>
+      </w:pPr>
+      <w:rPr>
+        <w:rFonts w:ascii="Courier New" w:hAnsi="Courier New" w:cs="Courier New" w:hint="default"/>
+      </w:rPr>
+    </w:lvl>
+    <w:lvl w:ilvl="5" w:tplc="080A0005" w:tentative="1">
+      <w:start w:val="1"/>
+      <w:numFmt w:val="bullet"/>
+      <w:lvlText w:val=""/>
+      <w:lvlJc w:val="left"/>
+      <w:pPr>
+        <w:ind w:left="4320" w:hanging="360"/>
+      </w:pPr>
+      <w:rPr>
+        <w:rFonts w:ascii="Wingdings" w:hAnsi="Wingdings" w:hint="default"/>
+      </w:rPr>
+    </w:lvl>
+    <w:lvl w:ilvl="6" w:tplc="080A0001" w:tentative="1">
+      <w:start w:val="1"/>
+      <w:numFmt w:val="bullet"/>
+      <w:lvlText w:val=""/>
+      <w:lvlJc w:val="left"/>
+      <w:pPr>
+        <w:ind w:left="5040" w:hanging="360"/>
+      </w:pPr>
+      <w:rPr>
+        <w:rFonts w:ascii="Symbol" w:hAnsi="Symbol" w:hint="default"/>
+      </w:rPr>
+    </w:lvl>
+    <w:lvl w:ilvl="7" w:tplc="080A0003" w:tentative="1">
+      <w:start w:val="1"/>
+      <w:numFmt w:val="bullet"/>
+      <w:lvlText w:val="o"/>
+      <w:lvlJc w:val="left"/>
+      <w:pPr>
+        <w:ind w:left="5760" w:hanging="360"/>
+      </w:pPr>
+      <w:rPr>
+        <w:rFonts w:ascii="Courier New" w:hAnsi="Courier New" w:cs="Courier New" w:hint="default"/>
+      </w:rPr>
+    </w:lvl>
+    <w:lvl w:ilvl="8" w:tplc="080A0005" w:tentative="1">
+      <w:start w:val="1"/>
+      <w:numFmt w:val="bullet"/>
+      <w:lvlText w:val=""/>
+      <w:lvlJc w:val="left"/>
+      <w:pPr>
+        <w:ind w:left="6480" w:hanging="360"/>
+      </w:pPr>
+      <w:rPr>
+        <w:rFonts w:ascii="Wingdings" w:hAnsi="Wingdings" w:hint="default"/>
+      </w:rPr>
+    </w:lvl>
+  </w:abstractNum>
+  <w:num w:numId="1">
+    <w:abstractNumId w:val="3"/>
+  </w:num>
+  <w:num w:numId="2">
+    <w:abstractNumId w:val="6"/>
+  </w:num>
+  <w:num w:numId="3">
+    <w:abstractNumId w:val="5"/>
+  </w:num>
+  <w:num w:numId="4">
+    <w:abstractNumId w:val="2"/>
+  </w:num>
+  <w:num w:numId="5">
+    <w:abstractNumId w:val="1"/>
+  </w:num>
+  <w:num w:numId="6">
+    <w:abstractNumId w:val="0"/>
+  </w:num>
+  <w:num w:numId="7">
+    <w:abstractNumId w:val="7"/>
+  </w:num>
+  <w:num w:numId="8">
+    <w:abstractNumId w:val="4"/>
+  </w:num>
+</w:numbering>
 </file>
 
 <file path=word/styles.xml><?xml version="1.0" encoding="utf-8"?>
@@ -457,6 +1563,17 @@
     <w:semiHidden/>
     <w:unhideWhenUsed/>
   </w:style>
+  <w:style w:type="paragraph" w:styleId="Prrafodelista">
+    <w:name w:val="List Paragraph"/>
+    <w:basedOn w:val="Normal"/>
+    <w:uiPriority w:val="34"/>
+    <w:qFormat/>
+    <w:rsid w:val="009D751B"/>
+    <w:pPr>
+      <w:ind w:left="720"/>
+      <w:contextualSpacing/>
+    </w:pPr>
+  </w:style>
 </w:styles>
 </file>
 

</xml_diff>

<commit_message>
Actualización de documentación de requisitos obtenidos en visita
</commit_message>
<xml_diff>
--- a/Documentacion/Estatus del Proyecto/Pendientes.docx
+++ b/Documentacion/Estatus del Proyecto/Pendientes.docx
@@ -16,6 +16,192 @@
         </w:rPr>
         <w:t>Pendientes</w:t>
       </w:r>
+    </w:p>
+    <w:p>
+      <w:pPr>
+        <w:rPr>
+          <w:b/>
+          <w:sz w:val="32"/>
+        </w:rPr>
+      </w:pPr>
+    </w:p>
+    <w:p>
+      <w:pPr>
+        <w:rPr>
+          <w:b/>
+          <w:sz w:val="28"/>
+        </w:rPr>
+      </w:pPr>
+      <w:r>
+        <w:rPr>
+          <w:b/>
+          <w:sz w:val="28"/>
+        </w:rPr>
+        <w:t>Urgentes</w:t>
+      </w:r>
+      <w:r>
+        <w:rPr>
+          <w:b/>
+          <w:sz w:val="28"/>
+        </w:rPr>
+        <w:t>:</w:t>
+      </w:r>
+    </w:p>
+    <w:p>
+      <w:pPr>
+        <w:pStyle w:val="Prrafodelista"/>
+        <w:numPr>
+          <w:ilvl w:val="0"/>
+          <w:numId w:val="10"/>
+        </w:numPr>
+        <w:rPr>
+          <w:sz w:val="24"/>
+        </w:rPr>
+      </w:pPr>
+      <w:r>
+        <w:rPr>
+          <w:sz w:val="24"/>
+        </w:rPr>
+        <w:t>Generar un nuevo programa para que todas las actividades externas se autoricen primero por gerencia</w:t>
+      </w:r>
+      <w:r>
+        <w:rPr>
+          <w:sz w:val="24"/>
+        </w:rPr>
+        <w:t xml:space="preserve"> únicamente, nadie </w:t>
+      </w:r>
+      <w:r>
+        <w:rPr>
+          <w:sz w:val="24"/>
+        </w:rPr>
+        <w:t>más</w:t>
+      </w:r>
+      <w:r>
+        <w:rPr>
+          <w:sz w:val="24"/>
+        </w:rPr>
+        <w:t>.</w:t>
+      </w:r>
+    </w:p>
+    <w:p>
+      <w:pPr>
+        <w:pStyle w:val="Prrafodelista"/>
+        <w:numPr>
+          <w:ilvl w:val="0"/>
+          <w:numId w:val="10"/>
+        </w:numPr>
+        <w:rPr>
+          <w:sz w:val="24"/>
+        </w:rPr>
+      </w:pPr>
+      <w:r>
+        <w:rPr>
+          <w:sz w:val="24"/>
+        </w:rPr>
+        <w:t>Solo existirá un usuario de gerencia.</w:t>
+      </w:r>
+    </w:p>
+    <w:p>
+      <w:pPr>
+        <w:pStyle w:val="Prrafodelista"/>
+        <w:numPr>
+          <w:ilvl w:val="0"/>
+          <w:numId w:val="10"/>
+        </w:numPr>
+        <w:rPr>
+          <w:sz w:val="24"/>
+        </w:rPr>
+      </w:pPr>
+      <w:r>
+        <w:rPr>
+          <w:sz w:val="24"/>
+        </w:rPr>
+        <w:t>Cuando se resuelve u</w:t>
+      </w:r>
+      <w:bookmarkStart w:id="0" w:name="_GoBack"/>
+      <w:bookmarkEnd w:id="0"/>
+      <w:r>
+        <w:rPr>
+          <w:sz w:val="24"/>
+        </w:rPr>
+        <w:t>na actividad hay que adjuntar evidencia (imagen) obligatoria.</w:t>
+      </w:r>
+    </w:p>
+    <w:p>
+      <w:pPr>
+        <w:pStyle w:val="Prrafodelista"/>
+        <w:numPr>
+          <w:ilvl w:val="0"/>
+          <w:numId w:val="10"/>
+        </w:numPr>
+        <w:rPr>
+          <w:sz w:val="24"/>
+        </w:rPr>
+      </w:pPr>
+      <w:r>
+        <w:rPr>
+          <w:sz w:val="24"/>
+        </w:rPr>
+        <w:t>Para las actividades que no proceden, es decir, que rechaza gerencia, deben marcarse como no procede y no se deben mostrar como pendientes.</w:t>
+      </w:r>
+    </w:p>
+    <w:p>
+      <w:pPr>
+        <w:pStyle w:val="Prrafodelista"/>
+        <w:numPr>
+          <w:ilvl w:val="0"/>
+          <w:numId w:val="10"/>
+        </w:numPr>
+        <w:rPr>
+          <w:sz w:val="24"/>
+        </w:rPr>
+      </w:pPr>
+      <w:r>
+        <w:rPr>
+          <w:sz w:val="24"/>
+        </w:rPr>
+        <w:t xml:space="preserve">Agregar </w:t>
+      </w:r>
+      <w:proofErr w:type="spellStart"/>
+      <w:r>
+        <w:rPr>
+          <w:sz w:val="24"/>
+        </w:rPr>
+        <w:t>check</w:t>
+      </w:r>
+      <w:proofErr w:type="spellEnd"/>
+      <w:r>
+        <w:rPr>
+          <w:sz w:val="24"/>
+        </w:rPr>
+        <w:t xml:space="preserve"> para confirmar el visto de las notificaciones y que se guarde la hora del visto.</w:t>
+      </w:r>
+    </w:p>
+    <w:p>
+      <w:pPr>
+        <w:pStyle w:val="Prrafodelista"/>
+        <w:numPr>
+          <w:ilvl w:val="0"/>
+          <w:numId w:val="10"/>
+        </w:numPr>
+        <w:rPr>
+          <w:sz w:val="24"/>
+        </w:rPr>
+      </w:pPr>
+      <w:r>
+        <w:rPr>
+          <w:sz w:val="24"/>
+        </w:rPr>
+        <w:t xml:space="preserve">Las notificaciones por correo se enviarán todas desde el servidor. </w:t>
+      </w:r>
+    </w:p>
+    <w:p>
+      <w:pPr>
+        <w:rPr>
+          <w:b/>
+          <w:sz w:val="28"/>
+        </w:rPr>
+      </w:pPr>
     </w:p>
     <w:p>
       <w:pPr>
@@ -235,6 +421,7 @@
         </w:numPr>
       </w:pPr>
       <w:r>
+        <w:lastRenderedPageBreak/>
         <w:t>Agregar los usuarios a un área, es decir, poder seleccionar y que aparezca el nombre, por ahora solo se le agrega el id.</w:t>
       </w:r>
     </w:p>
@@ -256,10 +443,7 @@
         <w:t>Agregar un botón de guardado en áreas, correos, etc.</w:t>
       </w:r>
     </w:p>
-    <w:p>
-      <w:bookmarkStart w:id="0" w:name="_GoBack"/>
-      <w:bookmarkEnd w:id="0"/>
-    </w:p>
+    <w:p/>
     <w:p>
       <w:pPr>
         <w:rPr>
@@ -322,6 +506,119 @@
 <file path=word/numbering.xml><?xml version="1.0" encoding="utf-8"?>
 <w:numbering xmlns:wpc="http://schemas.microsoft.com/office/word/2010/wordprocessingCanvas" xmlns:mc="http://schemas.openxmlformats.org/markup-compatibility/2006" xmlns:o="urn:schemas-microsoft-com:office:office" xmlns:r="http://schemas.openxmlformats.org/officeDocument/2006/relationships" xmlns:m="http://schemas.openxmlformats.org/officeDocument/2006/math" xmlns:v="urn:schemas-microsoft-com:vml" xmlns:wp14="http://schemas.microsoft.com/office/word/2010/wordprocessingDrawing" xmlns:wp="http://schemas.openxmlformats.org/drawingml/2006/wordprocessingDrawing" xmlns:w10="urn:schemas-microsoft-com:office:word" xmlns:w="http://schemas.openxmlformats.org/wordprocessingml/2006/main" xmlns:w14="http://schemas.microsoft.com/office/word/2010/wordml" xmlns:w15="http://schemas.microsoft.com/office/word/2012/wordml" xmlns:wpg="http://schemas.microsoft.com/office/word/2010/wordprocessingGroup" xmlns:wpi="http://schemas.microsoft.com/office/word/2010/wordprocessingInk" xmlns:wne="http://schemas.microsoft.com/office/word/2006/wordml" xmlns:wps="http://schemas.microsoft.com/office/word/2010/wordprocessingShape" mc:Ignorable="w14 w15 wp14">
   <w:abstractNum w:abstractNumId="0">
+    <w:nsid w:val="10AE10F9"/>
+    <w:multiLevelType w:val="hybridMultilevel"/>
+    <w:tmpl w:val="A184E59E"/>
+    <w:lvl w:ilvl="0" w:tplc="080A0001">
+      <w:start w:val="1"/>
+      <w:numFmt w:val="bullet"/>
+      <w:lvlText w:val=""/>
+      <w:lvlJc w:val="left"/>
+      <w:pPr>
+        <w:ind w:left="720" w:hanging="360"/>
+      </w:pPr>
+      <w:rPr>
+        <w:rFonts w:ascii="Symbol" w:hAnsi="Symbol" w:hint="default"/>
+      </w:rPr>
+    </w:lvl>
+    <w:lvl w:ilvl="1" w:tplc="080A0003" w:tentative="1">
+      <w:start w:val="1"/>
+      <w:numFmt w:val="bullet"/>
+      <w:lvlText w:val="o"/>
+      <w:lvlJc w:val="left"/>
+      <w:pPr>
+        <w:ind w:left="1440" w:hanging="360"/>
+      </w:pPr>
+      <w:rPr>
+        <w:rFonts w:ascii="Courier New" w:hAnsi="Courier New" w:cs="Courier New" w:hint="default"/>
+      </w:rPr>
+    </w:lvl>
+    <w:lvl w:ilvl="2" w:tplc="080A0005" w:tentative="1">
+      <w:start w:val="1"/>
+      <w:numFmt w:val="bullet"/>
+      <w:lvlText w:val=""/>
+      <w:lvlJc w:val="left"/>
+      <w:pPr>
+        <w:ind w:left="2160" w:hanging="360"/>
+      </w:pPr>
+      <w:rPr>
+        <w:rFonts w:ascii="Wingdings" w:hAnsi="Wingdings" w:hint="default"/>
+      </w:rPr>
+    </w:lvl>
+    <w:lvl w:ilvl="3" w:tplc="080A0001" w:tentative="1">
+      <w:start w:val="1"/>
+      <w:numFmt w:val="bullet"/>
+      <w:lvlText w:val=""/>
+      <w:lvlJc w:val="left"/>
+      <w:pPr>
+        <w:ind w:left="2880" w:hanging="360"/>
+      </w:pPr>
+      <w:rPr>
+        <w:rFonts w:ascii="Symbol" w:hAnsi="Symbol" w:hint="default"/>
+      </w:rPr>
+    </w:lvl>
+    <w:lvl w:ilvl="4" w:tplc="080A0003" w:tentative="1">
+      <w:start w:val="1"/>
+      <w:numFmt w:val="bullet"/>
+      <w:lvlText w:val="o"/>
+      <w:lvlJc w:val="left"/>
+      <w:pPr>
+        <w:ind w:left="3600" w:hanging="360"/>
+      </w:pPr>
+      <w:rPr>
+        <w:rFonts w:ascii="Courier New" w:hAnsi="Courier New" w:cs="Courier New" w:hint="default"/>
+      </w:rPr>
+    </w:lvl>
+    <w:lvl w:ilvl="5" w:tplc="080A0005" w:tentative="1">
+      <w:start w:val="1"/>
+      <w:numFmt w:val="bullet"/>
+      <w:lvlText w:val=""/>
+      <w:lvlJc w:val="left"/>
+      <w:pPr>
+        <w:ind w:left="4320" w:hanging="360"/>
+      </w:pPr>
+      <w:rPr>
+        <w:rFonts w:ascii="Wingdings" w:hAnsi="Wingdings" w:hint="default"/>
+      </w:rPr>
+    </w:lvl>
+    <w:lvl w:ilvl="6" w:tplc="080A0001" w:tentative="1">
+      <w:start w:val="1"/>
+      <w:numFmt w:val="bullet"/>
+      <w:lvlText w:val=""/>
+      <w:lvlJc w:val="left"/>
+      <w:pPr>
+        <w:ind w:left="5040" w:hanging="360"/>
+      </w:pPr>
+      <w:rPr>
+        <w:rFonts w:ascii="Symbol" w:hAnsi="Symbol" w:hint="default"/>
+      </w:rPr>
+    </w:lvl>
+    <w:lvl w:ilvl="7" w:tplc="080A0003" w:tentative="1">
+      <w:start w:val="1"/>
+      <w:numFmt w:val="bullet"/>
+      <w:lvlText w:val="o"/>
+      <w:lvlJc w:val="left"/>
+      <w:pPr>
+        <w:ind w:left="5760" w:hanging="360"/>
+      </w:pPr>
+      <w:rPr>
+        <w:rFonts w:ascii="Courier New" w:hAnsi="Courier New" w:cs="Courier New" w:hint="default"/>
+      </w:rPr>
+    </w:lvl>
+    <w:lvl w:ilvl="8" w:tplc="080A0005" w:tentative="1">
+      <w:start w:val="1"/>
+      <w:numFmt w:val="bullet"/>
+      <w:lvlText w:val=""/>
+      <w:lvlJc w:val="left"/>
+      <w:pPr>
+        <w:ind w:left="6480" w:hanging="360"/>
+      </w:pPr>
+      <w:rPr>
+        <w:rFonts w:ascii="Wingdings" w:hAnsi="Wingdings" w:hint="default"/>
+      </w:rPr>
+    </w:lvl>
+  </w:abstractNum>
+  <w:abstractNum w:abstractNumId="1">
     <w:nsid w:val="13E974F5"/>
     <w:multiLevelType w:val="hybridMultilevel"/>
     <w:tmpl w:val="540837B4"/>
@@ -433,7 +730,7 @@
       </w:rPr>
     </w:lvl>
   </w:abstractNum>
-  <w:abstractNum w:abstractNumId="1">
+  <w:abstractNum w:abstractNumId="2">
     <w:nsid w:val="18E41A30"/>
     <w:multiLevelType w:val="hybridMultilevel"/>
     <w:tmpl w:val="9830D634"/>
@@ -546,7 +843,7 @@
       </w:rPr>
     </w:lvl>
   </w:abstractNum>
-  <w:abstractNum w:abstractNumId="2">
+  <w:abstractNum w:abstractNumId="3">
     <w:nsid w:val="1B861E8F"/>
     <w:multiLevelType w:val="hybridMultilevel"/>
     <w:tmpl w:val="FE8E17BE"/>
@@ -659,7 +956,7 @@
       </w:rPr>
     </w:lvl>
   </w:abstractNum>
-  <w:abstractNum w:abstractNumId="3">
+  <w:abstractNum w:abstractNumId="4">
     <w:nsid w:val="25B247E8"/>
     <w:multiLevelType w:val="hybridMultilevel"/>
     <w:tmpl w:val="C548131C"/>
@@ -771,7 +1068,7 @@
       </w:rPr>
     </w:lvl>
   </w:abstractNum>
-  <w:abstractNum w:abstractNumId="4">
+  <w:abstractNum w:abstractNumId="5">
     <w:nsid w:val="2B017143"/>
     <w:multiLevelType w:val="hybridMultilevel"/>
     <w:tmpl w:val="B298FF1E"/>
@@ -884,7 +1181,7 @@
       </w:rPr>
     </w:lvl>
   </w:abstractNum>
-  <w:abstractNum w:abstractNumId="5">
+  <w:abstractNum w:abstractNumId="6">
     <w:nsid w:val="2C8A5751"/>
     <w:multiLevelType w:val="hybridMultilevel"/>
     <w:tmpl w:val="1BEEED64"/>
@@ -997,7 +1294,7 @@
       </w:rPr>
     </w:lvl>
   </w:abstractNum>
-  <w:abstractNum w:abstractNumId="6">
+  <w:abstractNum w:abstractNumId="7">
     <w:nsid w:val="34F67125"/>
     <w:multiLevelType w:val="hybridMultilevel"/>
     <w:tmpl w:val="D3388742"/>
@@ -1109,7 +1406,7 @@
       </w:rPr>
     </w:lvl>
   </w:abstractNum>
-  <w:abstractNum w:abstractNumId="7">
+  <w:abstractNum w:abstractNumId="8">
     <w:nsid w:val="3C3D1DC7"/>
     <w:multiLevelType w:val="hybridMultilevel"/>
     <w:tmpl w:val="233069CC"/>
@@ -1222,7 +1519,7 @@
       </w:rPr>
     </w:lvl>
   </w:abstractNum>
-  <w:abstractNum w:abstractNumId="8">
+  <w:abstractNum w:abstractNumId="9">
     <w:nsid w:val="7AE62AA8"/>
     <w:multiLevelType w:val="hybridMultilevel"/>
     <w:tmpl w:val="3A2628B2"/>
@@ -1336,31 +1633,34 @@
     </w:lvl>
   </w:abstractNum>
   <w:num w:numId="1">
+    <w:abstractNumId w:val="4"/>
+  </w:num>
+  <w:num w:numId="2">
+    <w:abstractNumId w:val="7"/>
+  </w:num>
+  <w:num w:numId="3">
+    <w:abstractNumId w:val="6"/>
+  </w:num>
+  <w:num w:numId="4">
     <w:abstractNumId w:val="3"/>
   </w:num>
-  <w:num w:numId="2">
-    <w:abstractNumId w:val="6"/>
+  <w:num w:numId="5">
+    <w:abstractNumId w:val="2"/>
   </w:num>
-  <w:num w:numId="3">
+  <w:num w:numId="6">
+    <w:abstractNumId w:val="1"/>
+  </w:num>
+  <w:num w:numId="7">
+    <w:abstractNumId w:val="9"/>
+  </w:num>
+  <w:num w:numId="8">
     <w:abstractNumId w:val="5"/>
   </w:num>
-  <w:num w:numId="4">
-    <w:abstractNumId w:val="2"/>
-  </w:num>
-  <w:num w:numId="5">
-    <w:abstractNumId w:val="1"/>
-  </w:num>
-  <w:num w:numId="6">
-    <w:abstractNumId w:val="0"/>
-  </w:num>
-  <w:num w:numId="7">
+  <w:num w:numId="9">
     <w:abstractNumId w:val="8"/>
   </w:num>
-  <w:num w:numId="8">
-    <w:abstractNumId w:val="4"/>
-  </w:num>
-  <w:num w:numId="9">
-    <w:abstractNumId w:val="7"/>
+  <w:num w:numId="10">
+    <w:abstractNumId w:val="0"/>
   </w:num>
 </w:numbering>
 </file>

</xml_diff>

<commit_message>
Actualizacion de pendientes y utilerias.
</commit_message>
<xml_diff>
--- a/Documentacion/Estatus del Proyecto/Pendientes.docx
+++ b/Documentacion/Estatus del Proyecto/Pendientes.docx
@@ -60,59 +60,57 @@
         <w:jc w:val="both"/>
         <w:rPr>
           <w:sz w:val="24"/>
-          <w:highlight w:val="yellow"/>
+          <w:highlight w:val="green"/>
         </w:rPr>
       </w:pPr>
       <w:r>
         <w:rPr>
           <w:sz w:val="24"/>
-          <w:highlight w:val="yellow"/>
+          <w:highlight w:val="green"/>
         </w:rPr>
         <w:t>Generar un nuevo programa para que todas las actividades externas se autoricen primero por gerencia</w:t>
       </w:r>
       <w:r>
         <w:rPr>
           <w:sz w:val="24"/>
-          <w:highlight w:val="yellow"/>
+          <w:highlight w:val="green"/>
         </w:rPr>
         <w:t xml:space="preserve"> únicamente, nadie </w:t>
       </w:r>
       <w:r>
         <w:rPr>
           <w:sz w:val="24"/>
-          <w:highlight w:val="yellow"/>
+          <w:highlight w:val="green"/>
         </w:rPr>
         <w:t>más</w:t>
       </w:r>
       <w:r>
         <w:rPr>
-          <w:highlight w:val="yellow"/>
+          <w:highlight w:val="green"/>
         </w:rPr>
         <w:t xml:space="preserve"> </w:t>
       </w:r>
       <w:r>
         <w:rPr>
           <w:sz w:val="24"/>
-          <w:highlight w:val="yellow"/>
+          <w:highlight w:val="green"/>
         </w:rPr>
         <w:t>y posteriormente se verán reflejadas en los usuarios correspondientes</w:t>
       </w:r>
       <w:r>
         <w:rPr>
           <w:sz w:val="24"/>
-          <w:highlight w:val="yellow"/>
+          <w:highlight w:val="green"/>
         </w:rPr>
         <w:t>.</w:t>
       </w:r>
       <w:r>
         <w:rPr>
           <w:sz w:val="24"/>
-          <w:highlight w:val="yellow"/>
+          <w:highlight w:val="green"/>
         </w:rPr>
         <w:t xml:space="preserve"> </w:t>
       </w:r>
-      <w:bookmarkStart w:id="0" w:name="_GoBack"/>
-      <w:bookmarkEnd w:id="0"/>
     </w:p>
     <w:p>
       <w:pPr>
@@ -124,29 +122,15 @@
         <w:jc w:val="both"/>
         <w:rPr>
           <w:sz w:val="24"/>
-          <w:highlight w:val="yellow"/>
+          <w:highlight w:val="green"/>
         </w:rPr>
       </w:pPr>
       <w:r>
         <w:rPr>
           <w:sz w:val="24"/>
-          <w:highlight w:val="yellow"/>
-        </w:rPr>
-        <w:t>Para las actividades que no proceden, es decir, que rechaza gerencia, deben marcarse como no procede y no se deben mostrar como pendientes</w:t>
-      </w:r>
-      <w:r>
-        <w:rPr>
-          <w:sz w:val="24"/>
-          <w:highlight w:val="yellow"/>
-        </w:rPr>
-        <w:t xml:space="preserve"> de autorizar</w:t>
-      </w:r>
-      <w:r>
-        <w:rPr>
-          <w:sz w:val="24"/>
-          <w:highlight w:val="yellow"/>
-        </w:rPr>
-        <w:t>.</w:t>
+          <w:highlight w:val="green"/>
+        </w:rPr>
+        <w:t>Para las actividades que no proceden, es decir, que rechaza gerencia, deben marcarse como no procede y no se deben mostrar como pendientes de autorizar.</w:t>
       </w:r>
     </w:p>
     <w:p>
@@ -205,23 +189,7 @@
           <w:sz w:val="24"/>
           <w:highlight w:val="green"/>
         </w:rPr>
-        <w:t xml:space="preserve">Agregar </w:t>
-      </w:r>
-      <w:proofErr w:type="spellStart"/>
-      <w:r>
-        <w:rPr>
-          <w:sz w:val="24"/>
-          <w:highlight w:val="green"/>
-        </w:rPr>
-        <w:t>check</w:t>
-      </w:r>
-      <w:proofErr w:type="spellEnd"/>
-      <w:r>
-        <w:rPr>
-          <w:sz w:val="24"/>
-          <w:highlight w:val="green"/>
-        </w:rPr>
-        <w:t xml:space="preserve"> para confirmar el visto de las notificaciones y que se guarde la hora del visto.</w:t>
+        <w:t>Agregar check para confirmar el visto de las notificaciones y que se guarde la hora del visto.</w:t>
       </w:r>
     </w:p>
     <w:p>
@@ -240,7 +208,27 @@
         <w:rPr>
           <w:sz w:val="24"/>
         </w:rPr>
-        <w:t xml:space="preserve">Las notificaciones por correo se enviarán todas desde el servidor. </w:t>
+        <w:t>Generar nuevo programa que corra en segundo plano para l</w:t>
+      </w:r>
+      <w:r>
+        <w:rPr>
+          <w:sz w:val="24"/>
+        </w:rPr>
+        <w:t xml:space="preserve">as notificaciones por correo se enviarán todas </w:t>
+      </w:r>
+      <w:r>
+        <w:rPr>
+          <w:sz w:val="24"/>
+        </w:rPr>
+        <w:t xml:space="preserve">desde </w:t>
+      </w:r>
+      <w:bookmarkStart w:id="0" w:name="_GoBack"/>
+      <w:bookmarkEnd w:id="0"/>
+      <w:r>
+        <w:rPr>
+          <w:sz w:val="24"/>
+        </w:rPr>
+        <w:t xml:space="preserve">el servidor. </w:t>
       </w:r>
     </w:p>
     <w:p>
@@ -282,15 +270,7 @@
         <w:t>cuando</w:t>
       </w:r>
       <w:r>
-        <w:t xml:space="preserve"> inicia las notificaciones automáticas, le gana a la instancia </w:t>
-      </w:r>
-      <w:proofErr w:type="spellStart"/>
-      <w:r>
-        <w:t>sql</w:t>
-      </w:r>
-      <w:proofErr w:type="spellEnd"/>
-      <w:r>
-        <w:t xml:space="preserve"> y truena.</w:t>
+        <w:t xml:space="preserve"> inicia las notificaciones automáticas, le gana a la instancia sql y truena.</w:t>
       </w:r>
     </w:p>
     <w:p>
@@ -303,15 +283,7 @@
         <w:jc w:val="both"/>
       </w:pPr>
       <w:r>
-        <w:t xml:space="preserve">Agregar el nombre del equipo servidor para hacer la conexión </w:t>
-      </w:r>
-      <w:proofErr w:type="spellStart"/>
-      <w:r>
-        <w:t>sql</w:t>
-      </w:r>
-      <w:proofErr w:type="spellEnd"/>
-      <w:r>
-        <w:t xml:space="preserve">, ahorita está fija por código a </w:t>
+        <w:t xml:space="preserve">Agregar el nombre del equipo servidor para hacer la conexión sql, ahorita está fija por código a </w:t>
       </w:r>
       <w:r>
         <w:t>sys21alien03-pc creo.</w:t>
@@ -426,7 +398,19 @@
         <w:jc w:val="both"/>
       </w:pPr>
       <w:r>
-        <w:t>Enviar correo.</w:t>
+        <w:t xml:space="preserve">Quitar </w:t>
+      </w:r>
+      <w:r>
+        <w:t>envío</w:t>
+      </w:r>
+      <w:r>
+        <w:t xml:space="preserve"> de correo, para eso es el nuevo </w:t>
+      </w:r>
+      <w:r>
+        <w:t>programa de fondo</w:t>
+      </w:r>
+      <w:r>
+        <w:t>.</w:t>
       </w:r>
     </w:p>
     <w:p>
@@ -477,7 +461,6 @@
         <w:rPr>
           <w:b/>
         </w:rPr>
-        <w:lastRenderedPageBreak/>
         <w:t>Catálogos</w:t>
       </w:r>
       <w:r>

</xml_diff>